<commit_message>
Fixing Registration Result & SKCK Word Templates
</commit_message>
<xml_diff>
--- a/staff/application/templates/SKCK_dengan_catatan.docx
+++ b/staff/application/templates/SKCK_dengan_catatan.docx
@@ -155,7 +155,41 @@
           <w:szCs w:val="24"/>
           <w:lang w:val="id-ID"/>
         </w:rPr>
-        <w:t>RESORT KEDIRI</w:t>
+        <w:t>RESOR</w:t>
+      </w:r>
+      <w:bookmarkStart w:id="1" w:name="_GoBack"/>
+      <w:bookmarkEnd w:id="1"/>
+      <w:r>
+        <w:rPr>
+          <w:rFonts w:ascii="Arial" w:hAnsi="Arial" w:cs="Arial"/>
+          <w:szCs w:val="24"/>
+          <w:lang w:val="id-ID"/>
+        </w:rPr>
+        <w:t xml:space="preserve"> </w:t>
+      </w:r>
+      <w:r>
+        <w:rPr>
+          <w:rFonts w:ascii="Arial" w:hAnsi="Arial" w:cs="Arial"/>
+          <w:szCs w:val="24"/>
+          <w:lang w:val="en-US"/>
+        </w:rPr>
+        <w:t>TULUNG</w:t>
+      </w:r>
+      <w:r>
+        <w:rPr>
+          <w:rFonts w:ascii="Arial" w:hAnsi="Arial" w:cs="Arial"/>
+          <w:szCs w:val="24"/>
+          <w:lang w:val="en-US"/>
+        </w:rPr>
+        <w:t xml:space="preserve"> </w:t>
+      </w:r>
+      <w:r>
+        <w:rPr>
+          <w:rFonts w:ascii="Arial" w:hAnsi="Arial" w:cs="Arial"/>
+          <w:szCs w:val="24"/>
+          <w:lang w:val="en-US"/>
+        </w:rPr>
+        <w:t>AGUNG</w:t>
       </w:r>
       <w:r>
         <w:rPr>
@@ -193,7 +227,7 @@
           </w:ffData>
         </w:fldChar>
       </w:r>
-      <w:bookmarkStart w:id="1" w:name="Text28"/>
+      <w:bookmarkStart w:id="2" w:name="Text28"/>
       <w:r>
         <w:rPr>
           <w:rFonts w:ascii="Arial" w:hAnsi="Arial" w:cs="Arial"/>
@@ -265,7 +299,7 @@
         </w:rPr>
         <w:fldChar w:fldCharType="end"/>
       </w:r>
-      <w:bookmarkEnd w:id="1"/>
+      <w:bookmarkEnd w:id="2"/>
     </w:p>
     <w:p>
       <w:pPr>
@@ -291,7 +325,7 @@
           </w:ffData>
         </w:fldChar>
       </w:r>
-      <w:bookmarkStart w:id="2" w:name="Text29"/>
+      <w:bookmarkStart w:id="3" w:name="Text29"/>
       <w:r>
         <w:rPr>
           <w:rFonts w:ascii="Arial" w:hAnsi="Arial" w:cs="Arial"/>
@@ -327,7 +361,7 @@
         </w:rPr>
         <w:fldChar w:fldCharType="end"/>
       </w:r>
-      <w:bookmarkEnd w:id="2"/>
+      <w:bookmarkEnd w:id="3"/>
     </w:p>
     <w:p>
       <w:pPr>
@@ -482,7 +516,7 @@
           </w:ffData>
         </w:fldChar>
       </w:r>
-      <w:bookmarkStart w:id="3" w:name="Text1"/>
+      <w:bookmarkStart w:id="4" w:name="Text1"/>
       <w:r>
         <w:rPr>
           <w:rFonts w:ascii="Arial" w:hAnsi="Arial" w:cs="Arial"/>
@@ -507,9 +541,9 @@
         <w:rPr>
           <w:rFonts w:ascii="Arial" w:hAnsi="Arial" w:cs="Arial"/>
           <w:sz w:val="20"/>
-          <w:lang w:val="id-ID"/>
-        </w:rPr>
-        <w:t xml:space="preserve">                        </w:t>
+          <w:lang w:val="en-US"/>
+        </w:rPr>
+        <w:t>${NO}</w:t>
       </w:r>
       <w:r>
         <w:rPr>
@@ -518,7 +552,7 @@
         </w:rPr>
         <w:fldChar w:fldCharType="end"/>
       </w:r>
-      <w:bookmarkEnd w:id="3"/>
+      <w:bookmarkEnd w:id="4"/>
       <w:r>
         <w:rPr>
           <w:rFonts w:ascii="Arial" w:hAnsi="Arial" w:cs="Arial"/>
@@ -540,7 +574,7 @@
           </w:ffData>
         </w:fldChar>
       </w:r>
-      <w:bookmarkStart w:id="4" w:name="Text2"/>
+      <w:bookmarkStart w:id="5" w:name="Text2"/>
       <w:r>
         <w:rPr>
           <w:rFonts w:ascii="Arial" w:hAnsi="Arial" w:cs="Arial"/>
@@ -565,9 +599,8 @@
         <w:rPr>
           <w:rFonts w:ascii="Arial" w:hAnsi="Arial" w:cs="Arial"/>
           <w:sz w:val="20"/>
-          <w:lang w:val="id-ID"/>
-        </w:rPr>
-        <w:t>V</w:t>
+        </w:rPr>
+        <w:t>${BLN}</w:t>
       </w:r>
       <w:r>
         <w:rPr>
@@ -576,7 +609,7 @@
         </w:rPr>
         <w:fldChar w:fldCharType="end"/>
       </w:r>
-      <w:bookmarkEnd w:id="4"/>
+      <w:bookmarkEnd w:id="5"/>
       <w:r>
         <w:rPr>
           <w:rFonts w:ascii="Arial" w:hAnsi="Arial" w:cs="Arial"/>
@@ -598,7 +631,7 @@
           </w:ffData>
         </w:fldChar>
       </w:r>
-      <w:bookmarkStart w:id="5" w:name="Text3"/>
+      <w:bookmarkStart w:id="6" w:name="Text3"/>
       <w:r>
         <w:rPr>
           <w:rFonts w:ascii="Arial" w:hAnsi="Arial" w:cs="Arial"/>
@@ -623,28 +656,17 @@
         <w:rPr>
           <w:rFonts w:ascii="Arial" w:hAnsi="Arial" w:cs="Arial"/>
           <w:sz w:val="20"/>
-          <w:lang w:val="id-ID"/>
-        </w:rPr>
-        <w:t>201</w:t>
-      </w:r>
-      <w:r>
-        <w:rPr>
-          <w:rFonts w:ascii="Arial" w:hAnsi="Arial" w:cs="Arial"/>
-          <w:sz w:val="20"/>
-          <w:lang w:val="en-US"/>
-        </w:rPr>
-        <w:t>5</w:t>
-      </w:r>
-      <w:bookmarkStart w:id="6" w:name="_GoBack"/>
+        </w:rPr>
+        <w:t>${THN}</w:t>
+      </w:r>
+      <w:r>
+        <w:rPr>
+          <w:rFonts w:ascii="Arial" w:hAnsi="Arial" w:cs="Arial"/>
+          <w:sz w:val="20"/>
+        </w:rPr>
+        <w:fldChar w:fldCharType="end"/>
+      </w:r>
       <w:bookmarkEnd w:id="6"/>
-      <w:r>
-        <w:rPr>
-          <w:rFonts w:ascii="Arial" w:hAnsi="Arial" w:cs="Arial"/>
-          <w:sz w:val="20"/>
-        </w:rPr>
-        <w:fldChar w:fldCharType="end"/>
-      </w:r>
-      <w:bookmarkEnd w:id="5"/>
       <w:r>
         <w:rPr>
           <w:rFonts w:ascii="Arial" w:hAnsi="Arial" w:cs="Arial"/>
@@ -2698,6 +2720,14 @@
           <w:rFonts w:ascii="Arial" w:hAnsi="Arial" w:cs="Arial"/>
           <w:sz w:val="20"/>
           <w:szCs w:val="22"/>
+        </w:rPr>
+        <w:t>${FINGER2}</w:t>
+      </w:r>
+      <w:r>
+        <w:rPr>
+          <w:rFonts w:ascii="Arial" w:hAnsi="Arial" w:cs="Arial"/>
+          <w:sz w:val="20"/>
+          <w:szCs w:val="22"/>
           <w:lang w:val="id-ID"/>
         </w:rPr>
         <w:t xml:space="preserve">       </w:t>
@@ -3689,39 +3719,7 @@
           <w:sz w:val="20"/>
           <w:szCs w:val="22"/>
         </w:rPr>
-        <w:t> </w:t>
-      </w:r>
-      <w:r>
-        <w:rPr>
-          <w:rFonts w:ascii="Arial" w:hAnsi="Arial" w:cs="Arial"/>
-          <w:sz w:val="20"/>
-          <w:szCs w:val="22"/>
-        </w:rPr>
-        <w:t> </w:t>
-      </w:r>
-      <w:r>
-        <w:rPr>
-          <w:rFonts w:ascii="Arial" w:hAnsi="Arial" w:cs="Arial"/>
-          <w:sz w:val="20"/>
-          <w:szCs w:val="22"/>
-        </w:rPr>
-        <w:t> </w:t>
-      </w:r>
-      <w:r>
-        <w:rPr>
-          <w:rFonts w:ascii="Arial" w:hAnsi="Arial" w:cs="Arial"/>
-          <w:sz w:val="20"/>
-          <w:szCs w:val="22"/>
-        </w:rPr>
-        <w:t> </w:t>
-      </w:r>
-      <w:r>
-        <w:rPr>
-          <w:rFonts w:ascii="Arial" w:hAnsi="Arial" w:cs="Arial"/>
-          <w:sz w:val="20"/>
-          <w:szCs w:val="22"/>
-        </w:rPr>
-        <w:t> </w:t>
+        <w:t>${ISSUINGDATE}</w:t>
       </w:r>
       <w:r>
         <w:rPr>
@@ -4455,7 +4453,23 @@
           <w:sz w:val="20"/>
           <w:szCs w:val="22"/>
         </w:rPr>
-        <w:t>TULUNGAGUNG</w:t>
+        <w:t>TULUNG</w:t>
+      </w:r>
+      <w:r>
+        <w:rPr>
+          <w:rFonts w:ascii="Arial" w:hAnsi="Arial" w:cs="Arial"/>
+          <w:sz w:val="20"/>
+          <w:szCs w:val="22"/>
+        </w:rPr>
+        <w:t xml:space="preserve"> </w:t>
+      </w:r>
+      <w:r>
+        <w:rPr>
+          <w:rFonts w:ascii="Arial" w:hAnsi="Arial" w:cs="Arial"/>
+          <w:sz w:val="20"/>
+          <w:szCs w:val="22"/>
+        </w:rPr>
+        <w:t>AGUNG</w:t>
       </w:r>
       <w:r>
         <w:rPr>
@@ -4689,7 +4703,34 @@
           <w:szCs w:val="22"/>
           <w:lang w:val="id-ID"/>
         </w:rPr>
-        <w:t>a.n. KEPALA KEPOLISIAN RESORT KEDIRI</w:t>
+        <w:t xml:space="preserve">a.n. KEPALA KEPOLISIAN RESOR </w:t>
+      </w:r>
+      <w:r>
+        <w:rPr>
+          <w:rFonts w:ascii="Arial" w:hAnsi="Arial" w:cs="Arial"/>
+          <w:b/>
+          <w:sz w:val="22"/>
+          <w:szCs w:val="22"/>
+        </w:rPr>
+        <w:t>TULUNG</w:t>
+      </w:r>
+      <w:r>
+        <w:rPr>
+          <w:rFonts w:ascii="Arial" w:hAnsi="Arial" w:cs="Arial"/>
+          <w:b/>
+          <w:sz w:val="22"/>
+          <w:szCs w:val="22"/>
+        </w:rPr>
+        <w:t xml:space="preserve"> </w:t>
+      </w:r>
+      <w:r>
+        <w:rPr>
+          <w:rFonts w:ascii="Arial" w:hAnsi="Arial" w:cs="Arial"/>
+          <w:b/>
+          <w:sz w:val="22"/>
+          <w:szCs w:val="22"/>
+        </w:rPr>
+        <w:t>AGUNG</w:t>
       </w:r>
       <w:r>
         <w:rPr>
@@ -6171,7 +6212,7 @@
 </file>
 
 <file path=customXml/itemProps1.xml><?xml version="1.0" encoding="utf-8"?>
-<ds:datastoreItem xmlns:ds="http://schemas.openxmlformats.org/officeDocument/2006/customXml" ds:itemID="{408ED4C5-70E6-4515-B20E-22798F3AB2C0}">
+<ds:datastoreItem xmlns:ds="http://schemas.openxmlformats.org/officeDocument/2006/customXml" ds:itemID="{F67F301E-43C5-4F3E-BB4E-F13EF09E52AB}">
   <ds:schemaRefs>
     <ds:schemaRef ds:uri="http://schemas.openxmlformats.org/officeDocument/2006/bibliography"/>
   </ds:schemaRefs>

</xml_diff>